<commit_message>
update ReleaseManagent plan dox
</commit_message>
<xml_diff>
--- a/documents/ReleaseManagementPlan_EADCA2.docx
+++ b/documents/ReleaseManagementPlan_EADCA2.docx
@@ -771,13 +771,7 @@
         <w:t xml:space="preserve">Each Microservices </w:t>
       </w:r>
       <w:r>
-        <w:t xml:space="preserve">is </w:t>
-      </w:r>
-      <w:r>
-        <w:t>de-coupled</w:t>
-      </w:r>
-      <w:r>
-        <w:t xml:space="preserve">, </w:t>
+        <w:t xml:space="preserve">is de-coupled, </w:t>
       </w:r>
       <w:r>
         <w:t xml:space="preserve">has its </w:t>
@@ -1066,7 +1060,21 @@
     </w:p>
     <w:p>
       <w:r>
-        <w:t xml:space="preserve">To reduce the technology stack, it is better to stick with one programming language. NodeJS </w:t>
+        <w:t>It</w:t>
+      </w:r>
+      <w:r>
+        <w:t xml:space="preserve"> is better to stick with one programming language</w:t>
+      </w:r>
+      <w:r>
+        <w:t>, until there is a compelling use-case where implementation requires multiple programming languages</w:t>
+      </w:r>
+      <w:r>
+        <w:t xml:space="preserve">. </w:t>
+      </w:r>
+    </w:p>
+    <w:p>
+      <w:r>
+        <w:t xml:space="preserve">NodeJS </w:t>
       </w:r>
       <w:r>
         <w:t xml:space="preserve">is </w:t>
@@ -1078,10 +1086,7 @@
         <w:t xml:space="preserve">our </w:t>
       </w:r>
       <w:r>
-        <w:t>purposes</w:t>
-      </w:r>
-      <w:r>
-        <w:t>.</w:t>
+        <w:t>code implementation</w:t>
       </w:r>
       <w:r>
         <w:t>:</w:t>
@@ -1105,7 +1110,7 @@
         <w:t>reactive</w:t>
       </w:r>
       <w:r>
-        <w:t xml:space="preserve">. </w:t>
+        <w:t>.</w:t>
       </w:r>
     </w:p>
     <w:p>
@@ -1117,25 +1122,7 @@
         </w:numPr>
       </w:pPr>
       <w:r>
-        <w:t>Has a large community support, with</w:t>
-      </w:r>
-      <w:r>
-        <w:t xml:space="preserve"> releas</w:t>
-      </w:r>
-      <w:r>
-        <w:t>e</w:t>
-      </w:r>
-      <w:r>
-        <w:t xml:space="preserve"> </w:t>
-      </w:r>
-      <w:r>
-        <w:t xml:space="preserve">of </w:t>
-      </w:r>
-      <w:r>
-        <w:t>new libraries</w:t>
-      </w:r>
-      <w:r>
-        <w:t>.</w:t>
+        <w:t>Has a large community support, with release of new libraries.</w:t>
       </w:r>
     </w:p>
     <w:p>
@@ -1150,10 +1137,7 @@
         <w:t>Has simple</w:t>
       </w:r>
       <w:r>
-        <w:t xml:space="preserve"> build and testing infrastructure</w:t>
-      </w:r>
-      <w:r>
-        <w:t>.</w:t>
+        <w:t xml:space="preserve"> build and testing infrastructure.</w:t>
       </w:r>
       <w:r>
         <w:t xml:space="preserve"> </w:t>
@@ -1168,19 +1152,7 @@
         </w:numPr>
       </w:pPr>
       <w:r>
-        <w:t>Has</w:t>
-      </w:r>
-      <w:r>
-        <w:t xml:space="preserve"> many libraries which support REST communication and </w:t>
-      </w:r>
-      <w:r>
-        <w:t>End-To-End</w:t>
-      </w:r>
-      <w:r>
-        <w:t xml:space="preserve"> Testing</w:t>
-      </w:r>
-      <w:r>
-        <w:t>.</w:t>
+        <w:t>Has many libraries which support REST and End-To-End Testing.</w:t>
       </w:r>
     </w:p>
     <w:p>
@@ -1229,7 +1201,7 @@
           <w:color w:val="202124"/>
           <w:shd w:val="clear" w:color="auto" w:fill="FFFFFF"/>
         </w:rPr>
-        <w:t>Unopinionated</w:t>
+        <w:t xml:space="preserve">Unopinionated and easily customizable. Use reactive approach for </w:t>
       </w:r>
       <w:r>
         <w:rPr>
@@ -1237,7 +1209,7 @@
           <w:color w:val="202124"/>
           <w:shd w:val="clear" w:color="auto" w:fill="FFFFFF"/>
         </w:rPr>
-        <w:t xml:space="preserve"> and easily customizable. Use reactive approach for </w:t>
+        <w:t xml:space="preserve">HTTP </w:t>
       </w:r>
       <w:r>
         <w:rPr>
@@ -1245,7 +1217,7 @@
           <w:color w:val="202124"/>
           <w:shd w:val="clear" w:color="auto" w:fill="FFFFFF"/>
         </w:rPr>
-        <w:t>response and request, making it asynchronous</w:t>
+        <w:t>response and request</w:t>
       </w:r>
       <w:r>
         <w:t xml:space="preserve">. It supports </w:t>
@@ -1379,148 +1351,91 @@
         <w:t xml:space="preserve">a </w:t>
       </w:r>
       <w:r>
-        <w:t xml:space="preserve">cloud solution. </w:t>
-      </w:r>
-      <w:r>
-        <w:rPr>
-          <w:strike/>
-        </w:rPr>
-        <w:t xml:space="preserve">This </w:t>
-      </w:r>
-      <w:r>
-        <w:rPr>
-          <w:strike/>
-        </w:rPr>
-        <w:t>affects</w:t>
-      </w:r>
-      <w:r>
-        <w:rPr>
-          <w:strike/>
-        </w:rPr>
-        <w:t xml:space="preserve"> how the application is packaged, released</w:t>
-      </w:r>
-      <w:r>
-        <w:rPr>
-          <w:strike/>
-        </w:rPr>
-        <w:t>,</w:t>
-      </w:r>
-      <w:r>
-        <w:rPr>
-          <w:strike/>
-        </w:rPr>
-        <w:t xml:space="preserve"> and deployed</w:t>
-      </w:r>
-      <w:r>
-        <w:t xml:space="preserve">. The process also requires </w:t>
-      </w:r>
-      <w:r>
-        <w:t xml:space="preserve">the </w:t>
-      </w:r>
-      <w:r>
-        <w:t xml:space="preserve">handling of credentials and runtime properties. </w:t>
-      </w:r>
-      <w:r>
-        <w:rPr>
-          <w:strike/>
-        </w:rPr>
-        <w:t xml:space="preserve">The application must be deployed as a solution </w:t>
-      </w:r>
-      <w:r>
-        <w:rPr>
-          <w:strike/>
-        </w:rPr>
-        <w:t>with complete automation from build to deployment.</w:t>
+        <w:t>cloud solution</w:t>
+      </w:r>
+      <w:r>
+        <w:t>, it will be deployed on Azure Cloud’s Kubernetes cluster (AKS). DevOps pipeline provides the infrastructure to automate the Build, Test and Deployment to the Azure Clouds. The require</w:t>
+      </w:r>
+      <w:r>
+        <w:t>d</w:t>
+      </w:r>
+      <w:r>
+        <w:t xml:space="preserve"> credentials and  properties to access the cluster will be built in the pipeline.</w:t>
+      </w:r>
+    </w:p>
+    <w:p>
+      <w:pPr>
+        <w:pStyle w:val="Heading3"/>
+      </w:pPr>
+      <w:r>
+        <w:t>Cloud Deliverables</w:t>
+      </w:r>
+    </w:p>
+    <w:p>
+      <w:r>
+        <w:t xml:space="preserve">Application is delivered as </w:t>
+      </w:r>
+      <w:r>
+        <w:t xml:space="preserve">a </w:t>
+      </w:r>
+      <w:r>
+        <w:t xml:space="preserve">cloud solution on a Kubernetes cluster. Kubernetes is a </w:t>
+      </w:r>
+      <w:r>
+        <w:t>vendor-agnostic</w:t>
+      </w:r>
+      <w:r>
+        <w:t xml:space="preserve"> solution, which can run on any cloud</w:t>
+      </w:r>
+      <w:r>
+        <w:t xml:space="preserve"> provider</w:t>
+      </w:r>
+      <w:r>
+        <w:t>.</w:t>
       </w:r>
       <w:r>
         <w:t xml:space="preserve"> </w:t>
       </w:r>
       <w:r>
-        <w:t>DevOps pipeline will create the deployment image</w:t>
-      </w:r>
-      <w:r>
-        <w:t>, and deploy to the cloud.</w:t>
-      </w:r>
-    </w:p>
-    <w:p>
-      <w:pPr>
-        <w:pStyle w:val="Heading3"/>
-      </w:pPr>
-      <w:r>
-        <w:t>Cloud Deliverables</w:t>
-      </w:r>
-    </w:p>
-    <w:p>
-      <w:r>
-        <w:t xml:space="preserve">Application is delivered as </w:t>
-      </w:r>
-      <w:r>
-        <w:t xml:space="preserve">a </w:t>
-      </w:r>
-      <w:r>
-        <w:t xml:space="preserve">cloud solution on a Kubernetes cluster rather than composing them </w:t>
+        <w:t>It</w:t>
+      </w:r>
+      <w:r>
+        <w:t xml:space="preserve"> also creates its private network with its own isolated, security networking</w:t>
+      </w:r>
+      <w:r>
+        <w:t>, and scalability rules</w:t>
+      </w:r>
+      <w:r>
+        <w:t>.</w:t>
+      </w:r>
+      <w:r>
+        <w:t xml:space="preserve"> Kubernetes scales the application unit, across its cluster which is composed </w:t>
+      </w:r>
+      <w:r>
+        <w:t>of its</w:t>
+      </w:r>
+      <w:r>
+        <w:t xml:space="preserve"> nodes</w:t>
+      </w:r>
+      <w:r>
+        <w:t xml:space="preserve">. This reduces </w:t>
+      </w:r>
+      <w:r>
+        <w:t xml:space="preserve">the effort in provisioning new VMs for </w:t>
+      </w:r>
+      <w:r>
+        <w:t xml:space="preserve">scaling up. </w:t>
+      </w:r>
+    </w:p>
+    <w:p>
+      <w:r>
+        <w:t xml:space="preserve">For deploying the application </w:t>
       </w:r>
       <w:r>
         <w:t>on</w:t>
       </w:r>
       <w:r>
-        <w:t xml:space="preserve"> an independent virtual machine</w:t>
-      </w:r>
-      <w:r>
-        <w:t>(s)</w:t>
-      </w:r>
-      <w:r>
-        <w:t xml:space="preserve">. Kubernetes is a </w:t>
-      </w:r>
-      <w:r>
-        <w:t>vendor-agnostic</w:t>
-      </w:r>
-      <w:r>
-        <w:t xml:space="preserve"> solution, which can run on any cloud</w:t>
-      </w:r>
-      <w:r>
-        <w:t xml:space="preserve"> provider</w:t>
-      </w:r>
-      <w:r>
-        <w:t>.</w:t>
-      </w:r>
-      <w:r>
-        <w:t xml:space="preserve"> </w:t>
-      </w:r>
-      <w:r>
-        <w:t>It</w:t>
-      </w:r>
-      <w:r>
-        <w:t xml:space="preserve"> also creates its private network with its own isolated, security networking</w:t>
-      </w:r>
-      <w:r>
-        <w:t>, and scalability rules</w:t>
-      </w:r>
-      <w:r>
-        <w:t>.</w:t>
-      </w:r>
-      <w:r>
-        <w:t xml:space="preserve"> Kubernetes scales the application unit, across its cluster which is composed </w:t>
-      </w:r>
-      <w:r>
-        <w:t>of its</w:t>
-      </w:r>
-      <w:r>
-        <w:t xml:space="preserve"> nodes</w:t>
-      </w:r>
-      <w:r>
-        <w:t xml:space="preserve">. This reduces </w:t>
-      </w:r>
-      <w:r>
-        <w:t xml:space="preserve">the effort in provisioning new VMs for </w:t>
-      </w:r>
-      <w:r>
-        <w:t xml:space="preserve">scaling up. </w:t>
-      </w:r>
-    </w:p>
-    <w:p>
-      <w:r>
-        <w:t xml:space="preserve">For deploying the application in a Kubernetes cluster: </w:t>
+        <w:t xml:space="preserve"> a Kubernetes cluster: </w:t>
       </w:r>
     </w:p>
     <w:p>
@@ -1648,6 +1563,7 @@
         <w:pStyle w:val="Heading3"/>
       </w:pPr>
       <w:r>
+        <w:lastRenderedPageBreak/>
         <w:t>Helm Chart</w:t>
       </w:r>
     </w:p>
@@ -2476,6 +2392,7 @@
         <w:rPr>
           <w:noProof/>
         </w:rPr>
+        <w:lastRenderedPageBreak/>
         <mc:AlternateContent>
           <mc:Choice Requires="wps">
             <w:drawing>
@@ -3044,7 +2961,6 @@
         <w:pStyle w:val="Heading1"/>
       </w:pPr>
       <w:r>
-        <w:lastRenderedPageBreak/>
         <w:t>Architectural Challenges</w:t>
       </w:r>
     </w:p>
@@ -3638,7 +3554,16 @@
           <w:i/>
           <w:iCs/>
         </w:rPr>
-        <w:t xml:space="preserve"> or a Deployment object that runs dedicated Pods for handling incoming traffic load balancing and smart routing. It is responsible for processing the Ingress objects (which specify that they especially want to use the Ingress Controller) and dynamically configuring real routing rules. A commonly used Ingress controller for Kubernetes is </w:t>
+        <w:t xml:space="preserve"> or a Deployment object that runs dedicated Pods for handling incoming traffic load balancing and smart routing. It is responsible for processing the Ingress objects (which specify that they especially want to use the Ingress Controller) </w:t>
+      </w:r>
+      <w:r>
+        <w:rPr>
+          <w:rFonts w:ascii="Perpetua" w:hAnsi="Perpetua"/>
+          <w:i/>
+          <w:iCs/>
+        </w:rPr>
+        <w:lastRenderedPageBreak/>
+        <w:t xml:space="preserve">and dynamically configuring real routing rules. A commonly used Ingress controller for Kubernetes is </w:t>
       </w:r>
       <w:r>
         <w:rPr>
@@ -3866,6 +3791,11 @@
         <w:t xml:space="preserve"> : Ingress YAML file</w:t>
       </w:r>
       <w:bookmarkEnd w:id="5"/>
+    </w:p>
+    <w:p>
+      <w:pPr>
+        <w:pStyle w:val="Heading2"/>
+      </w:pPr>
     </w:p>
     <w:p>
       <w:pPr>
@@ -4402,6 +4332,7 @@
         <w:pStyle w:val="Heading3"/>
       </w:pPr>
       <w:r>
+        <w:lastRenderedPageBreak/>
         <w:t>Azure Pipeline</w:t>
       </w:r>
     </w:p>
@@ -4464,18 +4395,8 @@
         <w:t xml:space="preserve">the </w:t>
       </w:r>
       <w:r>
-        <w:t xml:space="preserve">application. </w:t>
-      </w:r>
-    </w:p>
-    <w:p>
-      <w:pPr>
-        <w:rPr>
-          <w:rFonts w:asciiTheme="majorHAnsi" w:eastAsiaTheme="majorEastAsia" w:hAnsiTheme="majorHAnsi" w:cstheme="majorBidi"/>
-          <w:color w:val="2F5496" w:themeColor="accent1" w:themeShade="BF"/>
-          <w:sz w:val="26"/>
-          <w:szCs w:val="26"/>
-        </w:rPr>
-      </w:pPr>
+        <w:t>application.</w:t>
+      </w:r>
       <w:r>
         <w:br w:type="page"/>
       </w:r>
@@ -6652,14 +6573,7 @@
                                 <w:sz w:val="14"/>
                                 <w:szCs w:val="14"/>
                               </w:rPr>
-                              <w:t xml:space="preserve"> : MongoDB </w:t>
-                            </w:r>
-                            <w:r>
-                              <w:rPr>
-                                <w:sz w:val="14"/>
-                                <w:szCs w:val="14"/>
-                              </w:rPr>
-                              <w:t>ExternalName Service</w:t>
+                              <w:t xml:space="preserve"> : MongoDB ExternalName Service</w:t>
                             </w:r>
                             <w:bookmarkEnd w:id="12"/>
                           </w:p>

</xml_diff>